<commit_message>
worked on the doc
</commit_message>
<xml_diff>
--- a/cercetare8.docx
+++ b/cercetare8.docx
@@ -399,35 +399,24 @@
     </w:p>
     <w:p>
       <w:r>
-        <w:t xml:space="preserve">    Given a</w:t>
+        <w:t xml:space="preserve">    Optimized S&amp;M:</w:t>
+      </w:r>
+    </w:p>
+    <w:p>
+      <w:r>
+        <w:t xml:space="preserve">    Precompute a</w:t>
       </w:r>
       <w:r>
         <w:rPr>
           <w:vertAlign w:val="superscript"/>
         </w:rPr>
-        <w:t>b</w:t>
+        <w:t>2^i</w:t>
       </w:r>
       <w:r>
         <w:t xml:space="preserve"> </w:t>
       </w:r>
       <w:r>
         <w:t>mod</w:t>
-      </w:r>
-      <w:r>
-        <w:t xml:space="preserve"> </w:t>
-      </w:r>
-      <w:r>
-        <w:t>n, iterate b in binary and multiply relevant terms.</w:t>
-      </w:r>
-    </w:p>
-    <w:p>
-      <w:r>
-        <w:t xml:space="preserve">    Optimized S&amp;M:</w:t>
-      </w:r>
-    </w:p>
-    <w:p>
-      <w:r>
-        <w:t xml:space="preserve">    Precompute a2imod</w:t>
       </w:r>
       <w:r>
         <w:rPr>
@@ -448,11 +437,6 @@
         <w:t>,k, and use lookup tables for faster computation.</w:t>
       </w:r>
     </w:p>
-    <w:p>
-      <w:r>
-        <w:t xml:space="preserve">    Precompute a2imodn for i=0,1,…,k, and use lookup tables for faster computation.</w:t>
-      </w:r>
-    </w:p>
     <w:p/>
     <w:p>
       <w:r>
@@ -478,7 +462,13 @@
     </w:p>
     <w:p>
       <w:r>
-        <w:t xml:space="preserve">        Precompute table for kk values.</w:t>
+        <w:t xml:space="preserve">        Precompute table for k</w:t>
+      </w:r>
+      <w:r>
+        <w:t xml:space="preserve"> </w:t>
+      </w:r>
+      <w:r>
+        <w:t>values.</w:t>
       </w:r>
     </w:p>
     <w:p>
@@ -504,76 +494,80 @@
     <w:p/>
     <w:p>
       <w:r>
-        <w:t>Flowchart</w:t>
+        <w:t>6. Reporting Results</w:t>
       </w:r>
     </w:p>
     <w:p/>
     <w:p>
       <w:r>
-        <w:t xml:space="preserve">    Generate random test cases.</w:t>
-      </w:r>
-    </w:p>
-    <w:p>
-      <w:r>
-        <w:t xml:space="preserve">    Run both methods:</w:t>
-      </w:r>
-    </w:p>
-    <w:p>
-      <w:r>
-        <w:t xml:space="preserve">        Record times and outputs.</w:t>
-      </w:r>
-    </w:p>
-    <w:p>
-      <w:r>
-        <w:t xml:space="preserve">    Compare outputs for correctness.</w:t>
+        <w:t xml:space="preserve">    Tables:</w:t>
+      </w:r>
+    </w:p>
+    <w:p>
+      <w:r>
+        <w:t xml:space="preserve">        Present data as a table with inputs, execution times, and memory usage for both methods.</w:t>
+      </w:r>
+    </w:p>
+    <w:p>
+      <w:r>
+        <w:t xml:space="preserve">    Graphs:</w:t>
+      </w:r>
+    </w:p>
+    <w:p>
+      <w:r>
+        <w:t xml:space="preserve">        Plot execution time vs. input size.</w:t>
+      </w:r>
+    </w:p>
+    <w:p>
+      <w:r>
+        <w:t xml:space="preserve">        Visualize the speedup factor as a function of the precomputed table size.</w:t>
+      </w:r>
+    </w:p>
+    <w:p>
+      <w:r>
+        <w:t xml:space="preserve">    Discussion:</w:t>
       </w:r>
     </w:p>
     <w:p>
       <w:r>
         <w:lastRenderedPageBreak/>
-        <w:t xml:space="preserve">    Log performance metrics.</w:t>
+        <w:t xml:space="preserve">        Analyze where the optimized approach excels or fails (e.g., for small exponents, precomputations might not be worth it).</w:t>
       </w:r>
     </w:p>
     <w:p/>
     <w:p>
       <w:r>
-        <w:t>6. Reporting Results</w:t>
-      </w:r>
-    </w:p>
-    <w:p/>
-    <w:p>
-      <w:r>
-        <w:t xml:space="preserve">    Tables:</w:t>
-      </w:r>
-    </w:p>
-    <w:p>
-      <w:r>
-        <w:t xml:space="preserve">        Present data as a table with inputs, execution times, and memory usage for both methods.</w:t>
-      </w:r>
-    </w:p>
-    <w:p>
-      <w:r>
-        <w:t xml:space="preserve">    Graphs:</w:t>
-      </w:r>
-    </w:p>
-    <w:p>
-      <w:r>
-        <w:t xml:space="preserve">        Plot execution time vs. input size.</w:t>
-      </w:r>
-    </w:p>
-    <w:p>
-      <w:r>
-        <w:t xml:space="preserve">        Visualize the speedup factor as a function of the precomputed table size.</w:t>
-      </w:r>
-    </w:p>
-    <w:p>
-      <w:r>
-        <w:t xml:space="preserve">    Discussion:</w:t>
-      </w:r>
-    </w:p>
-    <w:p>
-      <w:r>
-        <w:t xml:space="preserve">        Analyze where the optimized approach excels or fails (e.g., for small exponents, precomputations might not be worth it).</w:t>
+        <w:t>Related work:</w:t>
+      </w:r>
+    </w:p>
+    <w:p>
+      <w:r>
+        <w:t>Montgomery Ladder</w:t>
+      </w:r>
+    </w:p>
+    <w:p>
+      <w:r>
+        <w:t>The Montgomery Ladder is an efficient algorithm often used for constant-time modular exponentiation. It interleaves squaring and multiplication in a fixed sequence to reduce data-dependent branching, which is beneficial for security against timing attacks.</w:t>
+      </w:r>
+    </w:p>
+    <w:p>
+      <w:r>
+        <w:t>While the Montgomery Ladder is optimized for security, it does not leverage precomputed values. Our method focuses on speed improvements and is not constant-time, making it less suitable for scenarios where timing attacks are a concern.</w:t>
+      </w:r>
+    </w:p>
+    <w:p>
+      <w:r>
+        <w:t>Windowed Exponentiation</w:t>
+      </w:r>
+    </w:p>
+    <w:p>
+      <w:r>
+        <w:t>The windowed method divides the exponent into small windows of bits and precomputes powers for all possible values within a window. During execution, the algorithm processes the exponent window-by-window, using the precomputed values.</w:t>
+      </w:r>
+    </w:p>
+    <w:p>
+      <w:r>
+        <w:t>Our method can be seen as a simplified version of windowed exponentiation with a fixed table size. The windowed method requires more precomputations for larger windows, which increases memory usage but reduces runtime further.</w:t>
       </w:r>
     </w:p>
     <w:sectPr>

</xml_diff>